<commit_message>
Main e Força Bruta finalizado
Métodos comuns adicionados à Divisão e Conquista. Caso a implementação esteja correta, falta apenas a classe DivisaoConquista.
</commit_message>
<xml_diff>
--- a/Documentos/Relatório.docx
+++ b/Documentos/Relatório.docx
@@ -434,41 +434,81 @@
           <w:lang w:val="pt-BR"/>
         </w:rPr>
       </w:pPr>
+    </w:p>
+    <w:p>
+      <w:pPr>
+        <w:rPr>
+          <w:sz w:val="22"/>
+          <w:szCs w:val="22"/>
+          <w:lang w:val="pt-BR"/>
+        </w:rPr>
+      </w:pPr>
+      <w:bookmarkStart w:id="0" w:name="_GoBack"/>
+      <w:r>
+        <w:rPr>
+          <w:sz w:val="22"/>
+          <w:szCs w:val="22"/>
+          <w:lang w:val="pt-BR"/>
+        </w:rPr>
+        <w:t>FORÇA BRUTA</w:t>
+      </w:r>
+    </w:p>
+    <w:bookmarkEnd w:id="0"/>
+    <w:p>
+      <w:pPr>
+        <w:rPr>
+          <w:lang w:val="pt-BR"/>
+        </w:rPr>
+      </w:pPr>
       <w:r>
         <w:rPr>
           <w:lang w:val="pt-BR"/>
         </w:rPr>
         <w:tab/>
       </w:r>
-      <w:bookmarkStart w:id="0" w:name="_GoBack"/>
-      <w:bookmarkEnd w:id="0"/>
     </w:p>
     <w:p>
       <w:pPr>
         <w:pStyle w:val="Ttulo1"/>
         <w:rPr>
-          <w:lang w:val="pt-BR"/>
-        </w:rPr>
-      </w:pPr>
-      <w:r>
-        <w:rPr>
-          <w:lang w:val="pt-BR"/>
+          <w:lang w:val="en-GB"/>
+        </w:rPr>
+      </w:pPr>
+      <w:r>
+        <w:rPr>
+          <w:lang w:val="en-GB"/>
         </w:rPr>
         <w:lastRenderedPageBreak/>
         <w:t>3</w:t>
       </w:r>
       <w:r>
         <w:rPr>
-          <w:lang w:val="pt-BR"/>
+          <w:lang w:val="en-GB"/>
         </w:rPr>
         <w:t xml:space="preserve">. </w:t>
       </w:r>
-      <w:r>
-        <w:rPr>
-          <w:lang w:val="pt-BR"/>
-        </w:rPr>
-        <w:t>Resultados Obtidos</w:t>
-      </w:r>
+      <w:proofErr w:type="spellStart"/>
+      <w:r>
+        <w:rPr>
+          <w:lang w:val="en-GB"/>
+        </w:rPr>
+        <w:t>Resultados</w:t>
+      </w:r>
+      <w:proofErr w:type="spellEnd"/>
+      <w:r>
+        <w:rPr>
+          <w:lang w:val="en-GB"/>
+        </w:rPr>
+        <w:t xml:space="preserve"> </w:t>
+      </w:r>
+      <w:proofErr w:type="spellStart"/>
+      <w:r>
+        <w:rPr>
+          <w:lang w:val="en-GB"/>
+        </w:rPr>
+        <w:t>Obtidos</w:t>
+      </w:r>
+      <w:proofErr w:type="spellEnd"/>
     </w:p>
     <w:p>
       <w:r>

</xml_diff>

<commit_message>
Alteração do segundo paradigma e relatório
Finalização da Main
</commit_message>
<xml_diff>
--- a/Documentos/Relatório.docx
+++ b/Documentos/Relatório.docx
@@ -438,150 +438,104 @@
     <w:p>
       <w:pPr>
         <w:rPr>
+          <w:b/>
+          <w:bCs/>
           <w:sz w:val="22"/>
           <w:szCs w:val="22"/>
           <w:lang w:val="pt-BR"/>
         </w:rPr>
       </w:pPr>
-      <w:bookmarkStart w:id="0" w:name="_GoBack"/>
-      <w:r>
-        <w:rPr>
+      <w:r>
+        <w:rPr>
+          <w:b/>
+          <w:bCs/>
           <w:sz w:val="22"/>
           <w:szCs w:val="22"/>
           <w:lang w:val="pt-BR"/>
         </w:rPr>
-        <w:t>FORÇA BRUTA</w:t>
-      </w:r>
-    </w:p>
-    <w:bookmarkEnd w:id="0"/>
-    <w:p>
-      <w:pPr>
-        <w:rPr>
-          <w:lang w:val="pt-BR"/>
-        </w:rPr>
-      </w:pPr>
-      <w:r>
-        <w:rPr>
-          <w:lang w:val="pt-BR"/>
-        </w:rPr>
-        <w:tab/>
-      </w:r>
-    </w:p>
-    <w:p>
-      <w:pPr>
-        <w:pStyle w:val="Ttulo1"/>
-        <w:rPr>
-          <w:lang w:val="en-GB"/>
-        </w:rPr>
-      </w:pPr>
-      <w:r>
-        <w:rPr>
-          <w:lang w:val="en-GB"/>
+        <w:t>2.1 Força Bruta</w:t>
+      </w:r>
+    </w:p>
+    <w:p>
+      <w:pPr>
+        <w:rPr>
+          <w:szCs w:val="24"/>
+          <w:lang w:val="pt-BR"/>
+        </w:rPr>
+      </w:pPr>
+      <w:r>
+        <w:rPr>
+          <w:szCs w:val="24"/>
+          <w:lang w:val="pt-BR"/>
+        </w:rPr>
+        <w:t>A implem</w:t>
+      </w:r>
+      <w:r>
+        <w:rPr>
+          <w:szCs w:val="24"/>
+          <w:lang w:val="pt-BR"/>
+        </w:rPr>
+        <w:t xml:space="preserve">entação do código utilizando o método força bruta </w:t>
+      </w:r>
+      <w:r>
+        <w:rPr>
+          <w:szCs w:val="24"/>
+          <w:lang w:val="pt-BR"/>
+        </w:rPr>
+        <w:t xml:space="preserve">totalizou em 122 linhas de código, contendo métodos assistivos para a população e exibição dos </w:t>
+      </w:r>
+      <w:proofErr w:type="spellStart"/>
+      <w:r>
+        <w:rPr>
+          <w:i/>
+          <w:iCs/>
+          <w:szCs w:val="24"/>
+          <w:lang w:val="pt-BR"/>
+        </w:rPr>
+        <w:t>arrays</w:t>
+      </w:r>
+      <w:proofErr w:type="spellEnd"/>
+      <w:r>
+        <w:rPr>
+          <w:szCs w:val="24"/>
+          <w:lang w:val="pt-BR"/>
+        </w:rPr>
+        <w:t xml:space="preserve">. A Figura 1 </w:t>
+      </w:r>
+      <w:r>
+        <w:rPr>
+          <w:szCs w:val="24"/>
+          <w:lang w:val="pt-BR"/>
         </w:rPr>
         <w:lastRenderedPageBreak/>
-        <w:t>3</w:t>
-      </w:r>
-      <w:r>
-        <w:rPr>
-          <w:lang w:val="en-GB"/>
-        </w:rPr>
-        <w:t xml:space="preserve">. </w:t>
-      </w:r>
-      <w:proofErr w:type="spellStart"/>
-      <w:r>
-        <w:rPr>
-          <w:lang w:val="en-GB"/>
-        </w:rPr>
-        <w:t>Resultados</w:t>
-      </w:r>
-      <w:proofErr w:type="spellEnd"/>
-      <w:r>
-        <w:rPr>
-          <w:lang w:val="en-GB"/>
-        </w:rPr>
-        <w:t xml:space="preserve"> </w:t>
-      </w:r>
-      <w:proofErr w:type="spellStart"/>
-      <w:r>
-        <w:rPr>
-          <w:lang w:val="en-GB"/>
-        </w:rPr>
-        <w:t>Obtidos</w:t>
-      </w:r>
-      <w:proofErr w:type="spellEnd"/>
-    </w:p>
-    <w:p>
-      <w:r>
-        <w:t xml:space="preserve">Section titles must be in boldface, 13pt, flush left. There should be an extra 12 </w:t>
-      </w:r>
-      <w:proofErr w:type="spellStart"/>
-      <w:r>
-        <w:t>pt</w:t>
-      </w:r>
-      <w:proofErr w:type="spellEnd"/>
-      <w:r>
-        <w:t xml:space="preserve"> of space before each title. Section numbering is optional. The first paragraph of each</w:t>
-      </w:r>
-      <w:r>
-        <w:t xml:space="preserve"> section should not be indented, while</w:t>
-      </w:r>
-      <w:r>
-        <w:t xml:space="preserve"> the first lines of subsequent paragraphs should be indented by 1.27 cm. </w:t>
-      </w:r>
-    </w:p>
-    <w:p>
-      <w:pPr>
-        <w:pStyle w:val="Ttulo1"/>
-      </w:pPr>
-      <w:r>
-        <w:t>5</w:t>
-      </w:r>
-      <w:r>
-        <w:t xml:space="preserve">. </w:t>
-      </w:r>
-      <w:proofErr w:type="spellStart"/>
-      <w:r>
-        <w:t>Considerações</w:t>
-      </w:r>
-      <w:proofErr w:type="spellEnd"/>
-      <w:r>
-        <w:t xml:space="preserve"> </w:t>
-      </w:r>
-      <w:proofErr w:type="spellStart"/>
-      <w:r>
-        <w:t>Finais</w:t>
-      </w:r>
-      <w:proofErr w:type="spellEnd"/>
-    </w:p>
-    <w:p>
-      <w:r>
-        <w:t xml:space="preserve">Figure and table captions should be centered if less than one line (Figure 1), otherwise justified and indented by 0.8cm on both margins, as shown in Figure 2. The </w:t>
-      </w:r>
-      <w:r>
-        <w:t xml:space="preserve">caption </w:t>
-      </w:r>
-      <w:r>
-        <w:t xml:space="preserve">font must be Helvetica, </w:t>
-      </w:r>
-      <w:proofErr w:type="gramStart"/>
-      <w:r>
-        <w:t>10 point</w:t>
-      </w:r>
-      <w:proofErr w:type="gramEnd"/>
-      <w:r>
-        <w:t xml:space="preserve">, boldface, with 6 points of space before and after each caption. </w:t>
-      </w:r>
-    </w:p>
-    <w:p>
-      <w:pPr>
-        <w:pStyle w:val="Figure"/>
-      </w:pPr>
-      <w:r>
+        <w:t xml:space="preserve">mostra um trecho do código desta classe para conhecimento das nomenclaturas utilizadas e </w:t>
+      </w:r>
+      <w:r>
+        <w:rPr>
+          <w:szCs w:val="24"/>
+          <w:lang w:val="pt-BR"/>
+        </w:rPr>
+        <w:t>sua inicialização.</w:t>
+      </w:r>
+    </w:p>
+    <w:p>
+      <w:pPr>
+        <w:jc w:val="center"/>
+        <w:rPr>
+          <w:szCs w:val="24"/>
+          <w:lang w:val="pt-BR"/>
+        </w:rPr>
+      </w:pPr>
+      <w:r>
+        <w:rPr>
+          <w:szCs w:val="24"/>
+          <w:lang w:val="pt-BR"/>
+        </w:rPr>
         <w:drawing>
-          <wp:inline distT="0" distB="0" distL="0" distR="0">
-            <wp:extent cx="3114675" cy="2838450"/>
+          <wp:inline distT="0" distB="0" distL="0" distR="0" wp14:anchorId="0B24321C" wp14:editId="4E0A9631">
+            <wp:extent cx="4676341" cy="2705735"/>
             <wp:effectExtent l="0" t="0" r="0" b="0"/>
-            <wp:docPr id="1" name="Imagem 1" descr="cart10"/>
+            <wp:docPr id="1" name="Imagem 1"/>
             <wp:cNvGraphicFramePr>
               <a:graphicFrameLocks xmlns:a="http://schemas.openxmlformats.org/drawingml/2006/main" noChangeAspect="1"/>
             </wp:cNvGraphicFramePr>
@@ -589,37 +543,23 @@
               <a:graphicData uri="http://schemas.openxmlformats.org/drawingml/2006/picture">
                 <pic:pic xmlns:pic="http://schemas.openxmlformats.org/drawingml/2006/picture">
                   <pic:nvPicPr>
-                    <pic:cNvPr id="0" name="Picture 1" descr="cart10"/>
-                    <pic:cNvPicPr>
-                      <a:picLocks noChangeAspect="1" noChangeArrowheads="1"/>
-                    </pic:cNvPicPr>
+                    <pic:cNvPr id="1" name=""/>
+                    <pic:cNvPicPr/>
                   </pic:nvPicPr>
                   <pic:blipFill>
-                    <a:blip r:embed="rId11">
-                      <a:grayscl/>
-                      <a:extLst>
-                        <a:ext uri="{28A0092B-C50C-407E-A947-70E740481C1C}">
-                          <a14:useLocalDpi xmlns:a14="http://schemas.microsoft.com/office/drawing/2010/main" val="0"/>
-                        </a:ext>
-                      </a:extLst>
-                    </a:blip>
-                    <a:srcRect/>
+                    <a:blip r:embed="rId11"/>
                     <a:stretch>
                       <a:fillRect/>
                     </a:stretch>
                   </pic:blipFill>
-                  <pic:spPr bwMode="auto">
+                  <pic:spPr>
                     <a:xfrm>
                       <a:off x="0" y="0"/>
-                      <a:ext cx="3114675" cy="2838450"/>
+                      <a:ext cx="4676870" cy="2706041"/>
                     </a:xfrm>
                     <a:prstGeom prst="rect">
                       <a:avLst/>
                     </a:prstGeom>
-                    <a:noFill/>
-                    <a:ln>
-                      <a:noFill/>
-                    </a:ln>
                   </pic:spPr>
                 </pic:pic>
               </a:graphicData>
@@ -630,224 +570,128 @@
     </w:p>
     <w:p>
       <w:pPr>
-        <w:pStyle w:val="Legenda"/>
-      </w:pPr>
-      <w:r>
-        <w:t xml:space="preserve">Figure </w:t>
-      </w:r>
-      <w:r>
-        <w:fldChar w:fldCharType="begin"/>
-      </w:r>
-      <w:r>
-        <w:instrText xml:space="preserve"> SEQ Figure \* ARABIC </w:instrText>
-      </w:r>
-      <w:r>
-        <w:fldChar w:fldCharType="separate"/>
-      </w:r>
-      <w:r>
-        <w:rPr>
-          <w:noProof/>
-        </w:rPr>
-        <w:t>1</w:t>
-      </w:r>
-      <w:r>
-        <w:fldChar w:fldCharType="end"/>
-      </w:r>
-      <w:r>
-        <w:t>. A typical figure</w:t>
-      </w:r>
-    </w:p>
-    <w:p>
-      <w:pPr>
-        <w:pStyle w:val="Figure"/>
-      </w:pPr>
-      <w:r>
-        <w:drawing>
-          <wp:inline distT="0" distB="0" distL="0" distR="0">
-            <wp:extent cx="2486025" cy="2790825"/>
-            <wp:effectExtent l="0" t="0" r="0" b="0"/>
-            <wp:docPr id="2" name="Imagem 2" descr="types"/>
-            <wp:cNvGraphicFramePr>
-              <a:graphicFrameLocks xmlns:a="http://schemas.openxmlformats.org/drawingml/2006/main" noChangeAspect="1"/>
-            </wp:cNvGraphicFramePr>
-            <a:graphic xmlns:a="http://schemas.openxmlformats.org/drawingml/2006/main">
-              <a:graphicData uri="http://schemas.openxmlformats.org/drawingml/2006/picture">
-                <pic:pic xmlns:pic="http://schemas.openxmlformats.org/drawingml/2006/picture">
-                  <pic:nvPicPr>
-                    <pic:cNvPr id="0" name="Picture 2" descr="types"/>
-                    <pic:cNvPicPr>
-                      <a:picLocks noChangeAspect="1" noChangeArrowheads="1"/>
-                    </pic:cNvPicPr>
-                  </pic:nvPicPr>
-                  <pic:blipFill>
-                    <a:blip r:embed="rId12">
-                      <a:extLst>
-                        <a:ext uri="{28A0092B-C50C-407E-A947-70E740481C1C}">
-                          <a14:useLocalDpi xmlns:a14="http://schemas.microsoft.com/office/drawing/2010/main" val="0"/>
-                        </a:ext>
-                      </a:extLst>
-                    </a:blip>
-                    <a:srcRect/>
-                    <a:stretch>
-                      <a:fillRect/>
-                    </a:stretch>
-                  </pic:blipFill>
-                  <pic:spPr bwMode="auto">
-                    <a:xfrm>
-                      <a:off x="0" y="0"/>
-                      <a:ext cx="2486025" cy="2790825"/>
-                    </a:xfrm>
-                    <a:prstGeom prst="rect">
-                      <a:avLst/>
-                    </a:prstGeom>
-                    <a:noFill/>
-                    <a:ln>
-                      <a:noFill/>
-                    </a:ln>
-                  </pic:spPr>
-                </pic:pic>
-              </a:graphicData>
-            </a:graphic>
-          </wp:inline>
-        </w:drawing>
-      </w:r>
-    </w:p>
-    <w:p>
-      <w:pPr>
-        <w:pStyle w:val="Legenda"/>
-        <w:jc w:val="both"/>
-      </w:pPr>
-      <w:r>
-        <w:t>Figure 2. This figure is an example of a figure caption taking more than one line and justified considering margins mentioned in Section 5.</w:t>
-      </w:r>
-    </w:p>
-    <w:p>
-      <w:r>
-        <w:lastRenderedPageBreak/>
-        <w:tab/>
-        <w:t xml:space="preserve">In tables, </w:t>
-      </w:r>
-      <w:r>
-        <w:t>try to avoid the</w:t>
-      </w:r>
-      <w:r>
-        <w:t xml:space="preserve"> use </w:t>
-      </w:r>
-      <w:r>
-        <w:t xml:space="preserve">of </w:t>
-      </w:r>
-      <w:r>
-        <w:t xml:space="preserve">colored or shaded backgrounds, and avoid thick, doubled, or unnecessary framing lines. When reporting empirical data, do not use more decimal digits than warranted by their precision and reproducibility. Table caption must be placed before the table (see Table 1) and the font used must also be Helvetica, </w:t>
-      </w:r>
-      <w:proofErr w:type="gramStart"/>
-      <w:r>
-        <w:t>10 point</w:t>
-      </w:r>
-      <w:proofErr w:type="gramEnd"/>
-      <w:r>
-        <w:t>, boldface, with 6 points of space before and after each caption.</w:t>
-      </w:r>
-    </w:p>
-    <w:p>
-      <w:pPr>
-        <w:pStyle w:val="Legenda"/>
-      </w:pPr>
-      <w:r>
-        <w:t xml:space="preserve">Table 1. Variables to be considered </w:t>
-      </w:r>
-      <w:r>
-        <w:t>on the evaluation of</w:t>
-      </w:r>
-      <w:r>
-        <w:t xml:space="preserve"> interaction techniques</w:t>
-      </w:r>
-    </w:p>
-    <w:p>
-      <w:pPr>
-        <w:pStyle w:val="Figure"/>
-      </w:pPr>
-      <w:r>
-        <w:drawing>
-          <wp:inline distT="0" distB="0" distL="0" distR="0">
-            <wp:extent cx="3924300" cy="2333625"/>
-            <wp:effectExtent l="0" t="0" r="0" b="0"/>
-            <wp:docPr id="3" name="Imagem 3" descr="table"/>
-            <wp:cNvGraphicFramePr>
-              <a:graphicFrameLocks xmlns:a="http://schemas.openxmlformats.org/drawingml/2006/main" noChangeAspect="1"/>
-            </wp:cNvGraphicFramePr>
-            <a:graphic xmlns:a="http://schemas.openxmlformats.org/drawingml/2006/main">
-              <a:graphicData uri="http://schemas.openxmlformats.org/drawingml/2006/picture">
-                <pic:pic xmlns:pic="http://schemas.openxmlformats.org/drawingml/2006/picture">
-                  <pic:nvPicPr>
-                    <pic:cNvPr id="0" name="Picture 3" descr="table"/>
-                    <pic:cNvPicPr>
-                      <a:picLocks noChangeAspect="1" noChangeArrowheads="1"/>
-                    </pic:cNvPicPr>
-                  </pic:nvPicPr>
-                  <pic:blipFill>
-                    <a:blip r:embed="rId13">
-                      <a:extLst>
-                        <a:ext uri="{28A0092B-C50C-407E-A947-70E740481C1C}">
-                          <a14:useLocalDpi xmlns:a14="http://schemas.microsoft.com/office/drawing/2010/main" val="0"/>
-                        </a:ext>
-                      </a:extLst>
-                    </a:blip>
-                    <a:srcRect l="1799" t="2260" r="1126" b="1131"/>
-                    <a:stretch>
-                      <a:fillRect/>
-                    </a:stretch>
-                  </pic:blipFill>
-                  <pic:spPr bwMode="auto">
-                    <a:xfrm>
-                      <a:off x="0" y="0"/>
-                      <a:ext cx="3924300" cy="2333625"/>
-                    </a:xfrm>
-                    <a:prstGeom prst="rect">
-                      <a:avLst/>
-                    </a:prstGeom>
-                    <a:noFill/>
-                    <a:ln>
-                      <a:noFill/>
-                    </a:ln>
-                  </pic:spPr>
-                </pic:pic>
-              </a:graphicData>
-            </a:graphic>
-          </wp:inline>
-        </w:drawing>
-      </w:r>
+        <w:jc w:val="center"/>
+        <w:rPr>
+          <w:szCs w:val="24"/>
+          <w:lang w:val="pt-BR"/>
+        </w:rPr>
+      </w:pPr>
+    </w:p>
+    <w:p>
+      <w:pPr>
+        <w:rPr>
+          <w:b/>
+          <w:bCs/>
+          <w:sz w:val="22"/>
+          <w:szCs w:val="22"/>
+          <w:lang w:val="pt-BR"/>
+        </w:rPr>
+      </w:pPr>
+      <w:r>
+        <w:rPr>
+          <w:b/>
+          <w:bCs/>
+          <w:sz w:val="22"/>
+          <w:szCs w:val="22"/>
+          <w:lang w:val="pt-BR"/>
+        </w:rPr>
+        <w:t xml:space="preserve"> </w:t>
+      </w:r>
+      <w:r>
+        <w:rPr>
+          <w:b/>
+          <w:bCs/>
+          <w:sz w:val="22"/>
+          <w:szCs w:val="22"/>
+          <w:lang w:val="pt-BR"/>
+        </w:rPr>
+        <w:t>2.2 Divisão e Conquista</w:t>
+      </w:r>
+    </w:p>
+    <w:p>
+      <w:pPr>
+        <w:rPr>
+          <w:b/>
+          <w:bCs/>
+          <w:sz w:val="22"/>
+          <w:szCs w:val="22"/>
+          <w:lang w:val="pt-BR"/>
+        </w:rPr>
+      </w:pPr>
+      <w:bookmarkStart w:id="0" w:name="_GoBack"/>
+      <w:bookmarkEnd w:id="0"/>
     </w:p>
     <w:p>
       <w:pPr>
         <w:pStyle w:val="Ttulo1"/>
-      </w:pPr>
-      <w:r>
-        <w:t>6</w:t>
-      </w:r>
-      <w:r>
-        <w:t>. Images</w:t>
-      </w:r>
-    </w:p>
-    <w:p>
-      <w:r>
-        <w:t>All images and illustrations should be in black-and-white, or gray tones</w:t>
-      </w:r>
-      <w:r>
-        <w:t>, excepting for the papers that will be electronically available (on CD-ROMs, internet, etc.)</w:t>
-      </w:r>
-      <w:r>
-        <w:t>. The image resolution on paper should be about 600 dpi for black-and-white images, and 150-</w:t>
-      </w:r>
-      <w:r>
+        <w:rPr>
+          <w:lang w:val="pt-BR"/>
+        </w:rPr>
+      </w:pPr>
+      <w:r>
+        <w:rPr>
+          <w:lang w:val="pt-BR"/>
+        </w:rPr>
         <w:t>3</w:t>
       </w:r>
       <w:r>
-        <w:t>00 dpi for grayscale images.  Do not include images with excessive resolution, as they may take hours to print, without any visible difference in the result.</w:t>
+        <w:rPr>
+          <w:lang w:val="pt-BR"/>
+        </w:rPr>
+        <w:t xml:space="preserve">. </w:t>
+      </w:r>
+      <w:r>
+        <w:rPr>
+          <w:lang w:val="pt-BR"/>
+        </w:rPr>
+        <w:t>Resultados Obtidos</w:t>
       </w:r>
     </w:p>
     <w:p>
       <w:pPr>
         <w:pStyle w:val="Ttulo1"/>
+        <w:rPr>
+          <w:lang w:val="pt-BR"/>
+        </w:rPr>
+      </w:pPr>
+    </w:p>
+    <w:p>
+      <w:pPr>
+        <w:pStyle w:val="Ttulo1"/>
+        <w:rPr>
+          <w:lang w:val="pt-BR"/>
+        </w:rPr>
+      </w:pPr>
+      <w:r>
+        <w:rPr>
+          <w:lang w:val="pt-BR"/>
+        </w:rPr>
+        <w:t>5</w:t>
+      </w:r>
+      <w:r>
+        <w:rPr>
+          <w:lang w:val="pt-BR"/>
+        </w:rPr>
+        <w:t xml:space="preserve">. </w:t>
+      </w:r>
+      <w:r>
+        <w:rPr>
+          <w:lang w:val="pt-BR"/>
+        </w:rPr>
+        <w:t>Considerações Finais</w:t>
+      </w:r>
+    </w:p>
+    <w:p>
+      <w:pPr>
+        <w:pStyle w:val="Ttulo1"/>
+        <w:rPr>
+          <w:lang w:val="pt-BR"/>
+        </w:rPr>
+      </w:pPr>
+    </w:p>
+    <w:p>
+      <w:pPr>
+        <w:pStyle w:val="Ttulo1"/>
       </w:pPr>
       <w:r>
         <w:t>References</w:t>
@@ -886,110 +730,12 @@
       <w:pPr>
         <w:pStyle w:val="Reference"/>
       </w:pPr>
-      <w:r>
-        <w:t xml:space="preserve">Dyer, S., Martin, J. and </w:t>
-      </w:r>
-      <w:proofErr w:type="spellStart"/>
-      <w:r>
-        <w:t>Zulauf</w:t>
-      </w:r>
-      <w:proofErr w:type="spellEnd"/>
-      <w:r>
-        <w:t xml:space="preserve">, J. (1995) “Motion Capture White Paper”, </w:t>
-      </w:r>
-      <w:hyperlink r:id="rId14" w:history="1">
-        <w:r>
-          <w:t>http://reality.sgi.com/employees/jam_sb/mocap/MoCapWP_v2.0.html</w:t>
-        </w:r>
-      </w:hyperlink>
-      <w:r>
-        <w:t>, December.</w:t>
-      </w:r>
-    </w:p>
-    <w:p>
-      <w:pPr>
-        <w:pStyle w:val="Reference"/>
-      </w:pPr>
-      <w:r>
-        <w:t>Holton, M. and Alexander, S. (1995) “Soft Cellular Modeling: A Technique for the Simulation of Non-rigid Materials”, Computer Graphics: Developments in Virtual Environments, R. A. Earnshaw and J. A. Vince, England, Academic Press Ltd., p. 449-460.</w:t>
-      </w:r>
-    </w:p>
-    <w:p>
-      <w:pPr>
-        <w:pStyle w:val="Reference"/>
-      </w:pPr>
-      <w:r>
-        <w:t>Knuth, D. E.</w:t>
-      </w:r>
-      <w:r>
-        <w:t xml:space="preserve"> (1984)</w:t>
-      </w:r>
-      <w:r>
-        <w:t>, T</w:t>
-      </w:r>
-      <w:r>
-        <w:t xml:space="preserve">he </w:t>
-      </w:r>
-      <w:proofErr w:type="spellStart"/>
-      <w:r>
-        <w:t>TeXbook</w:t>
-      </w:r>
-      <w:proofErr w:type="spellEnd"/>
-      <w:r>
-        <w:t>, Addison Wesley, 15</w:t>
-      </w:r>
-      <w:r>
-        <w:rPr>
-          <w:vertAlign w:val="superscript"/>
-        </w:rPr>
-        <w:t>th</w:t>
-      </w:r>
-      <w:r>
-        <w:t xml:space="preserve"> edition</w:t>
-      </w:r>
-      <w:r>
-        <w:t xml:space="preserve">. </w:t>
-      </w:r>
-    </w:p>
-    <w:p>
-      <w:pPr>
-        <w:pStyle w:val="Reference"/>
-        <w:rPr>
-          <w:sz w:val="20"/>
-          <w:lang w:eastAsia="en-US"/>
-        </w:rPr>
-      </w:pPr>
-      <w:r>
-        <w:rPr>
-          <w:lang w:eastAsia="en-US"/>
-        </w:rPr>
-        <w:t xml:space="preserve">Smith, A. and Jones, B. (1999). On the complexity of computing. In </w:t>
-      </w:r>
-      <w:r>
-        <w:rPr>
-          <w:i/>
-          <w:iCs/>
-          <w:lang w:eastAsia="en-US"/>
-        </w:rPr>
-        <w:t>Advances in Computer Science</w:t>
-      </w:r>
-      <w:r>
-        <w:rPr>
-          <w:lang w:eastAsia="en-US"/>
-        </w:rPr>
-        <w:t>, pages 555–566. Publishing Press.</w:t>
-      </w:r>
-    </w:p>
-    <w:p>
-      <w:pPr>
-        <w:pStyle w:val="Reference"/>
-      </w:pPr>
     </w:p>
     <w:sectPr>
-      <w:headerReference w:type="even" r:id="rId15"/>
-      <w:headerReference w:type="default" r:id="rId16"/>
-      <w:footerReference w:type="even" r:id="rId17"/>
-      <w:footerReference w:type="first" r:id="rId18"/>
+      <w:headerReference w:type="even" r:id="rId12"/>
+      <w:headerReference w:type="default" r:id="rId13"/>
+      <w:footerReference w:type="even" r:id="rId14"/>
+      <w:footerReference w:type="first" r:id="rId15"/>
       <w:type w:val="continuous"/>
       <w:pgSz w:w="11907" w:h="16840" w:code="9"/>
       <w:pgMar w:top="1985" w:right="1701" w:bottom="1418" w:left="1701" w:header="964" w:footer="964" w:gutter="0"/>

</xml_diff>

<commit_message>
Versão que fora entregue. Não finalizada
</commit_message>
<xml_diff>
--- a/Documentos/Relatório.docx
+++ b/Documentos/Relatório.docx
@@ -294,7 +294,6 @@
         </w:rPr>
         <w:t xml:space="preserve">elencados pelo professor, sendo este: “Maximizando a Soma”. A solução deve ser em cima de dois </w:t>
       </w:r>
-      <w:proofErr w:type="spellStart"/>
       <w:r>
         <w:rPr>
           <w:i/>
@@ -303,7 +302,6 @@
         </w:rPr>
         <w:t>arrays</w:t>
       </w:r>
-      <w:proofErr w:type="spellEnd"/>
       <w:r>
         <w:rPr>
           <w:i/>
@@ -355,16 +353,8 @@
         <w:rPr>
           <w:lang w:val="pt-BR"/>
         </w:rPr>
-        <w:t xml:space="preserve">software começou a ser desenvolvido a partir da escolha de um dos enunciados disponibilizado pelo professor (Maximizando a Soma). Após, fora feita a escolha da linguagem de programação, Java Desktop. O software teve seu versionamento controlado pela plataforma </w:t>
-      </w:r>
-      <w:proofErr w:type="spellStart"/>
-      <w:r>
-        <w:rPr>
-          <w:lang w:val="pt-BR"/>
-        </w:rPr>
-        <w:t>Git</w:t>
-      </w:r>
-      <w:proofErr w:type="spellEnd"/>
+        <w:t>software começou a ser desenvolvido a partir da escolha de um dos enunciados disponibilizado pelo professor (Maximizando a Soma). Após, fora feita a escolha da linguagem de programação, Java Desktop. O software teve seu versionamento controlado pela plataforma Git</w:t>
+      </w:r>
     </w:p>
     <w:p>
       <w:pPr>
@@ -383,49 +373,31 @@
         <w:rPr>
           <w:lang w:val="pt-BR"/>
         </w:rPr>
-        <w:t>na programação de uma classe (</w:t>
-      </w:r>
-      <w:proofErr w:type="spellStart"/>
-      <w:r>
-        <w:rPr>
-          <w:lang w:val="pt-BR"/>
-        </w:rPr>
-        <w:t>ForcaBruta</w:t>
-      </w:r>
-      <w:proofErr w:type="spellEnd"/>
-      <w:r>
-        <w:rPr>
-          <w:lang w:val="pt-BR"/>
-        </w:rPr>
-        <w:t>), a qual é solução do problema utilizando o método aprendido em sala de aula, Força Bruta, e uma classe (</w:t>
-      </w:r>
-      <w:proofErr w:type="spellStart"/>
-      <w:r>
-        <w:rPr>
-          <w:lang w:val="pt-BR"/>
-        </w:rPr>
-        <w:t>DivisaoConquista</w:t>
-      </w:r>
-      <w:proofErr w:type="spellEnd"/>
-      <w:r>
-        <w:rPr>
-          <w:lang w:val="pt-BR"/>
-        </w:rPr>
-        <w:t>) aplicando um dos conceitos possíveis à escolha ao desenvolvimento, Divisão e Conquista. Além disso, uma classe centralizando a chamada (</w:t>
-      </w:r>
-      <w:proofErr w:type="spellStart"/>
-      <w:r>
-        <w:rPr>
-          <w:lang w:val="pt-BR"/>
-        </w:rPr>
-        <w:t>Main</w:t>
-      </w:r>
-      <w:proofErr w:type="spellEnd"/>
-      <w:r>
-        <w:rPr>
-          <w:lang w:val="pt-BR"/>
-        </w:rPr>
-        <w:t>) fora desenvolvida, a fim de ser a interface com o usuário.</w:t>
+        <w:t>na programação de uma classe (ForcaBruta), a qual é solução do problema utilizando o método aprendido em sala de aula, Força Bruta, e uma classe (</w:t>
+      </w:r>
+      <w:r>
+        <w:rPr>
+          <w:lang w:val="pt-BR"/>
+        </w:rPr>
+        <w:t>ProgramacaoDinamica</w:t>
+      </w:r>
+      <w:r>
+        <w:rPr>
+          <w:lang w:val="pt-BR"/>
+        </w:rPr>
+        <w:t xml:space="preserve">) aplicando um dos conceitos possíveis à escolha ao desenvolvimento, </w:t>
+      </w:r>
+      <w:r>
+        <w:rPr>
+          <w:lang w:val="pt-BR"/>
+        </w:rPr>
+        <w:t>Programação Dinâmica</w:t>
+      </w:r>
+      <w:r>
+        <w:rPr>
+          <w:lang w:val="pt-BR"/>
+        </w:rPr>
+        <w:t>. Além disso, uma classe centralizando a chamada (Main) fora desenvolvida, a fim de ser a interface com o usuário.</w:t>
       </w:r>
     </w:p>
     <w:p>
@@ -484,7 +456,6 @@
         </w:rPr>
         <w:t xml:space="preserve">totalizou em 122 linhas de código, contendo métodos assistivos para a população e exibição dos </w:t>
       </w:r>
-      <w:proofErr w:type="spellStart"/>
       <w:r>
         <w:rPr>
           <w:i/>
@@ -494,7 +465,6 @@
         </w:rPr>
         <w:t>arrays</w:t>
       </w:r>
-      <w:proofErr w:type="spellEnd"/>
       <w:r>
         <w:rPr>
           <w:szCs w:val="24"/>
@@ -532,7 +502,7 @@
           <w:lang w:val="pt-BR"/>
         </w:rPr>
         <w:drawing>
-          <wp:inline distT="0" distB="0" distL="0" distR="0" wp14:anchorId="0B24321C" wp14:editId="4E0A9631">
+          <wp:inline distT="0" distB="0" distL="0" distR="0" wp14:anchorId="1878E913" wp14:editId="7192442F">
             <wp:extent cx="4676341" cy="2705735"/>
             <wp:effectExtent l="0" t="0" r="0" b="0"/>
             <wp:docPr id="1" name="Imagem 1"/>
@@ -570,7 +540,66 @@
     </w:p>
     <w:p>
       <w:pPr>
-        <w:jc w:val="center"/>
+        <w:pStyle w:val="Legenda"/>
+        <w:rPr>
+          <w:lang w:val="pt-BR"/>
+        </w:rPr>
+      </w:pPr>
+      <w:r>
+        <w:rPr>
+          <w:lang w:val="pt-BR"/>
+        </w:rPr>
+        <w:t>Figura</w:t>
+      </w:r>
+      <w:r>
+        <w:rPr>
+          <w:lang w:val="pt-BR"/>
+        </w:rPr>
+        <w:t xml:space="preserve"> </w:t>
+      </w:r>
+      <w:r>
+        <w:fldChar w:fldCharType="begin"/>
+      </w:r>
+      <w:r>
+        <w:rPr>
+          <w:lang w:val="pt-BR"/>
+        </w:rPr>
+        <w:instrText xml:space="preserve"> SEQ Figure \* ARABIC </w:instrText>
+      </w:r>
+      <w:r>
+        <w:fldChar w:fldCharType="separate"/>
+      </w:r>
+      <w:r>
+        <w:rPr>
+          <w:noProof/>
+          <w:lang w:val="pt-BR"/>
+        </w:rPr>
+        <w:t>1</w:t>
+      </w:r>
+      <w:r>
+        <w:fldChar w:fldCharType="end"/>
+      </w:r>
+      <w:r>
+        <w:rPr>
+          <w:lang w:val="pt-BR"/>
+        </w:rPr>
+        <w:t xml:space="preserve">. </w:t>
+      </w:r>
+      <w:r>
+        <w:rPr>
+          <w:lang w:val="pt-BR"/>
+        </w:rPr>
+        <w:t>Trecho de código, c</w:t>
+      </w:r>
+      <w:r>
+        <w:rPr>
+          <w:lang w:val="pt-BR"/>
+        </w:rPr>
+        <w:t>lasse ForcaBruta</w:t>
+      </w:r>
+    </w:p>
+    <w:p>
+      <w:pPr>
         <w:rPr>
           <w:szCs w:val="24"/>
           <w:lang w:val="pt-BR"/>
@@ -595,7 +624,7 @@
           <w:szCs w:val="22"/>
           <w:lang w:val="pt-BR"/>
         </w:rPr>
-        <w:t xml:space="preserve"> </w:t>
+        <w:t xml:space="preserve">2.2 </w:t>
       </w:r>
       <w:r>
         <w:rPr>
@@ -605,8 +634,104 @@
           <w:szCs w:val="22"/>
           <w:lang w:val="pt-BR"/>
         </w:rPr>
-        <w:t>2.2 Divisão e Conquista</w:t>
-      </w:r>
+        <w:t>Programação Dinâmica</w:t>
+      </w:r>
+    </w:p>
+    <w:p>
+      <w:pPr>
+        <w:rPr>
+          <w:szCs w:val="24"/>
+          <w:lang w:val="pt-BR"/>
+        </w:rPr>
+      </w:pPr>
+      <w:r>
+        <w:rPr>
+          <w:szCs w:val="24"/>
+          <w:lang w:val="pt-BR"/>
+        </w:rPr>
+        <w:t xml:space="preserve">O </w:t>
+      </w:r>
+      <w:r>
+        <w:rPr>
+          <w:szCs w:val="24"/>
+          <w:lang w:val="pt-BR"/>
+        </w:rPr>
+        <w:t xml:space="preserve">paradigma de Programação Dinâmica </w:t>
+      </w:r>
+      <w:r>
+        <w:rPr>
+          <w:szCs w:val="24"/>
+          <w:lang w:val="pt-BR"/>
+        </w:rPr>
+        <w:t xml:space="preserve">teve seu emprego na classe </w:t>
+      </w:r>
+      <w:r>
+        <w:rPr>
+          <w:szCs w:val="24"/>
+          <w:lang w:val="pt-BR"/>
+        </w:rPr>
+        <w:t>Programação Dinâmica</w:t>
+      </w:r>
+      <w:r>
+        <w:rPr>
+          <w:szCs w:val="24"/>
+          <w:lang w:val="pt-BR"/>
+        </w:rPr>
+        <w:t xml:space="preserve"> e </w:t>
+      </w:r>
+      <w:r>
+        <w:rPr>
+          <w:szCs w:val="24"/>
+          <w:lang w:val="pt-BR"/>
+        </w:rPr>
+        <w:t>não fora implementado em sua totalidade, apenas métodos de exibição e inserção.</w:t>
+      </w:r>
+      <w:r>
+        <w:rPr>
+          <w:szCs w:val="24"/>
+          <w:lang w:val="pt-BR"/>
+        </w:rPr>
+        <w:t xml:space="preserve"> </w:t>
+      </w:r>
+    </w:p>
+    <w:p>
+      <w:pPr>
+        <w:pStyle w:val="Ttulo1"/>
+        <w:rPr>
+          <w:lang w:val="pt-BR"/>
+        </w:rPr>
+      </w:pPr>
+      <w:r>
+        <w:rPr>
+          <w:lang w:val="pt-BR"/>
+        </w:rPr>
+        <w:t>3</w:t>
+      </w:r>
+      <w:r>
+        <w:rPr>
+          <w:lang w:val="pt-BR"/>
+        </w:rPr>
+        <w:t xml:space="preserve">. </w:t>
+      </w:r>
+      <w:r>
+        <w:rPr>
+          <w:lang w:val="pt-BR"/>
+        </w:rPr>
+        <w:t>Resultados Obtidos</w:t>
+      </w:r>
+      <w:r>
+        <w:rPr>
+          <w:lang w:val="pt-BR"/>
+        </w:rPr>
+        <w:t xml:space="preserve"> – Análise de Complexidade</w:t>
+      </w:r>
+    </w:p>
+    <w:p>
+      <w:pPr>
+        <w:rPr>
+          <w:lang w:val="pt-BR"/>
+        </w:rPr>
+      </w:pPr>
     </w:p>
     <w:p>
       <w:pPr>
@@ -618,6 +743,945 @@
           <w:lang w:val="pt-BR"/>
         </w:rPr>
       </w:pPr>
+      <w:r>
+        <w:rPr>
+          <w:b/>
+          <w:bCs/>
+          <w:sz w:val="22"/>
+          <w:szCs w:val="22"/>
+          <w:lang w:val="pt-BR"/>
+        </w:rPr>
+        <w:t>3</w:t>
+      </w:r>
+      <w:r>
+        <w:rPr>
+          <w:b/>
+          <w:bCs/>
+          <w:sz w:val="22"/>
+          <w:szCs w:val="22"/>
+          <w:lang w:val="pt-BR"/>
+        </w:rPr>
+        <w:t>.</w:t>
+      </w:r>
+      <w:r>
+        <w:rPr>
+          <w:b/>
+          <w:bCs/>
+          <w:sz w:val="22"/>
+          <w:szCs w:val="22"/>
+          <w:lang w:val="pt-BR"/>
+        </w:rPr>
+        <w:t>1</w:t>
+      </w:r>
+      <w:r>
+        <w:rPr>
+          <w:b/>
+          <w:bCs/>
+          <w:sz w:val="22"/>
+          <w:szCs w:val="22"/>
+          <w:lang w:val="pt-BR"/>
+        </w:rPr>
+        <w:t xml:space="preserve"> </w:t>
+      </w:r>
+      <w:r>
+        <w:rPr>
+          <w:b/>
+          <w:bCs/>
+          <w:sz w:val="22"/>
+          <w:szCs w:val="22"/>
+          <w:lang w:val="pt-BR"/>
+        </w:rPr>
+        <w:t>Força Bruta</w:t>
+      </w:r>
+    </w:p>
+    <w:p>
+      <w:pPr>
+        <w:rPr>
+          <w:szCs w:val="24"/>
+          <w:lang w:val="pt-BR"/>
+        </w:rPr>
+      </w:pPr>
+      <w:r>
+        <w:rPr>
+          <w:szCs w:val="24"/>
+          <w:lang w:val="pt-BR"/>
+        </w:rPr>
+        <w:t>À Força Bruta, cada operação é mostrada, seguida pelo seu cálculo relacionando com a linha do código.</w:t>
+      </w:r>
+    </w:p>
+    <w:p>
+      <w:pPr>
+        <w:rPr>
+          <w:szCs w:val="24"/>
+          <w:lang w:val="pt-BR"/>
+        </w:rPr>
+      </w:pPr>
+    </w:p>
+    <w:p>
+      <w:pPr>
+        <w:jc w:val="center"/>
+        <w:rPr>
+          <w:szCs w:val="24"/>
+          <w:lang w:val="pt-BR"/>
+        </w:rPr>
+      </w:pPr>
+      <w:r>
+        <w:rPr>
+          <w:szCs w:val="24"/>
+          <w:lang w:val="pt-BR"/>
+        </w:rPr>
+        <w:drawing>
+          <wp:inline distT="0" distB="0" distL="0" distR="0" wp14:anchorId="134EA774" wp14:editId="4B7AC1AA">
+            <wp:extent cx="4381500" cy="2016881"/>
+            <wp:effectExtent l="0" t="0" r="0" b="2540"/>
+            <wp:docPr id="4" name="Imagem 4"/>
+            <wp:cNvGraphicFramePr>
+              <a:graphicFrameLocks xmlns:a="http://schemas.openxmlformats.org/drawingml/2006/main" noChangeAspect="1"/>
+            </wp:cNvGraphicFramePr>
+            <a:graphic xmlns:a="http://schemas.openxmlformats.org/drawingml/2006/main">
+              <a:graphicData uri="http://schemas.openxmlformats.org/drawingml/2006/picture">
+                <pic:pic xmlns:pic="http://schemas.openxmlformats.org/drawingml/2006/picture">
+                  <pic:nvPicPr>
+                    <pic:cNvPr id="1" name=""/>
+                    <pic:cNvPicPr/>
+                  </pic:nvPicPr>
+                  <pic:blipFill>
+                    <a:blip r:embed="rId12"/>
+                    <a:stretch>
+                      <a:fillRect/>
+                    </a:stretch>
+                  </pic:blipFill>
+                  <pic:spPr>
+                    <a:xfrm>
+                      <a:off x="0" y="0"/>
+                      <a:ext cx="4421192" cy="2035152"/>
+                    </a:xfrm>
+                    <a:prstGeom prst="rect">
+                      <a:avLst/>
+                    </a:prstGeom>
+                  </pic:spPr>
+                </pic:pic>
+              </a:graphicData>
+            </a:graphic>
+          </wp:inline>
+        </w:drawing>
+      </w:r>
+    </w:p>
+    <w:p>
+      <w:pPr>
+        <w:pStyle w:val="Legenda"/>
+        <w:rPr>
+          <w:lang w:val="pt-BR"/>
+        </w:rPr>
+      </w:pPr>
+      <w:r>
+        <w:rPr>
+          <w:lang w:val="pt-BR"/>
+        </w:rPr>
+        <w:t xml:space="preserve">Figura </w:t>
+      </w:r>
+      <w:r>
+        <w:rPr>
+          <w:lang w:val="pt-BR"/>
+        </w:rPr>
+        <w:t>2</w:t>
+      </w:r>
+      <w:r>
+        <w:rPr>
+          <w:lang w:val="pt-BR"/>
+        </w:rPr>
+        <w:t xml:space="preserve">. </w:t>
+      </w:r>
+      <w:r>
+        <w:rPr>
+          <w:lang w:val="pt-BR"/>
+        </w:rPr>
+        <w:t>Operação 1 de Força Bruta</w:t>
+      </w:r>
+    </w:p>
+    <w:p>
+      <w:pPr>
+        <w:rPr>
+          <w:szCs w:val="24"/>
+          <w:lang w:val="pt-BR"/>
+        </w:rPr>
+      </w:pPr>
+      <w:r>
+        <w:rPr>
+          <w:szCs w:val="24"/>
+          <w:lang w:val="pt-BR"/>
+        </w:rPr>
+        <w:lastRenderedPageBreak/>
+        <w:t>Sendo N o tamanho do vetor, segue a disposição do cálculo: Linha 25 = 1; Linha 26 = N + 1; Linha 27 = 1; Linha 28 = N + 1; Linha 29 = 1; Linha 30 = 1; Linha 31 = 1.</w:t>
+      </w:r>
+    </w:p>
+    <w:p>
+      <w:pPr>
+        <w:rPr>
+          <w:b/>
+          <w:bCs/>
+          <w:sz w:val="22"/>
+          <w:szCs w:val="22"/>
+          <w:lang w:val="pt-BR"/>
+        </w:rPr>
+      </w:pPr>
+    </w:p>
+    <w:p>
+      <w:pPr>
+        <w:jc w:val="center"/>
+        <w:rPr>
+          <w:b/>
+          <w:bCs/>
+          <w:sz w:val="22"/>
+          <w:szCs w:val="22"/>
+          <w:lang w:val="pt-BR"/>
+        </w:rPr>
+      </w:pPr>
+      <w:r>
+        <w:rPr>
+          <w:b/>
+          <w:bCs/>
+          <w:sz w:val="22"/>
+          <w:szCs w:val="22"/>
+          <w:lang w:val="pt-BR"/>
+        </w:rPr>
+        <w:drawing>
+          <wp:inline distT="0" distB="0" distL="0" distR="0" wp14:anchorId="3F647D43" wp14:editId="0D263967">
+            <wp:extent cx="4791075" cy="2064021"/>
+            <wp:effectExtent l="0" t="0" r="0" b="0"/>
+            <wp:docPr id="5" name="Imagem 5"/>
+            <wp:cNvGraphicFramePr>
+              <a:graphicFrameLocks xmlns:a="http://schemas.openxmlformats.org/drawingml/2006/main" noChangeAspect="1"/>
+            </wp:cNvGraphicFramePr>
+            <a:graphic xmlns:a="http://schemas.openxmlformats.org/drawingml/2006/main">
+              <a:graphicData uri="http://schemas.openxmlformats.org/drawingml/2006/picture">
+                <pic:pic xmlns:pic="http://schemas.openxmlformats.org/drawingml/2006/picture">
+                  <pic:nvPicPr>
+                    <pic:cNvPr id="1" name=""/>
+                    <pic:cNvPicPr/>
+                  </pic:nvPicPr>
+                  <pic:blipFill>
+                    <a:blip r:embed="rId13"/>
+                    <a:stretch>
+                      <a:fillRect/>
+                    </a:stretch>
+                  </pic:blipFill>
+                  <pic:spPr>
+                    <a:xfrm>
+                      <a:off x="0" y="0"/>
+                      <a:ext cx="4793819" cy="2065203"/>
+                    </a:xfrm>
+                    <a:prstGeom prst="rect">
+                      <a:avLst/>
+                    </a:prstGeom>
+                  </pic:spPr>
+                </pic:pic>
+              </a:graphicData>
+            </a:graphic>
+          </wp:inline>
+        </w:drawing>
+      </w:r>
+    </w:p>
+    <w:p>
+      <w:pPr>
+        <w:pStyle w:val="Legenda"/>
+        <w:rPr>
+          <w:lang w:val="pt-BR"/>
+        </w:rPr>
+      </w:pPr>
+      <w:r>
+        <w:rPr>
+          <w:lang w:val="pt-BR"/>
+        </w:rPr>
+        <w:t xml:space="preserve">Figura </w:t>
+      </w:r>
+      <w:r>
+        <w:rPr>
+          <w:lang w:val="pt-BR"/>
+        </w:rPr>
+        <w:t>3</w:t>
+      </w:r>
+      <w:r>
+        <w:rPr>
+          <w:lang w:val="pt-BR"/>
+        </w:rPr>
+        <w:t xml:space="preserve">. </w:t>
+      </w:r>
+      <w:r>
+        <w:rPr>
+          <w:lang w:val="pt-BR"/>
+        </w:rPr>
+        <w:t xml:space="preserve">Operação </w:t>
+      </w:r>
+      <w:r>
+        <w:rPr>
+          <w:lang w:val="pt-BR"/>
+        </w:rPr>
+        <w:t>2</w:t>
+      </w:r>
+      <w:r>
+        <w:rPr>
+          <w:lang w:val="pt-BR"/>
+        </w:rPr>
+        <w:t xml:space="preserve"> de Força Bruta</w:t>
+      </w:r>
+    </w:p>
+    <w:p>
+      <w:pPr>
+        <w:rPr>
+          <w:szCs w:val="24"/>
+          <w:lang w:val="pt-BR"/>
+        </w:rPr>
+      </w:pPr>
+      <w:r>
+        <w:rPr>
+          <w:szCs w:val="24"/>
+          <w:lang w:val="pt-BR"/>
+        </w:rPr>
+        <w:t xml:space="preserve">Sendo N o tamanho do vetor, segue a disposição do cálculo: Linha </w:t>
+      </w:r>
+      <w:r>
+        <w:rPr>
+          <w:szCs w:val="24"/>
+          <w:lang w:val="pt-BR"/>
+        </w:rPr>
+        <w:t>40</w:t>
+      </w:r>
+      <w:r>
+        <w:rPr>
+          <w:szCs w:val="24"/>
+          <w:lang w:val="pt-BR"/>
+        </w:rPr>
+        <w:t xml:space="preserve"> = 1; Linha </w:t>
+      </w:r>
+      <w:r>
+        <w:rPr>
+          <w:szCs w:val="24"/>
+          <w:lang w:val="pt-BR"/>
+        </w:rPr>
+        <w:t>41</w:t>
+      </w:r>
+      <w:r>
+        <w:rPr>
+          <w:szCs w:val="24"/>
+          <w:lang w:val="pt-BR"/>
+        </w:rPr>
+        <w:t xml:space="preserve"> = N + 1; Linha </w:t>
+      </w:r>
+      <w:r>
+        <w:rPr>
+          <w:szCs w:val="24"/>
+          <w:lang w:val="pt-BR"/>
+        </w:rPr>
+        <w:t>42</w:t>
+      </w:r>
+      <w:r>
+        <w:rPr>
+          <w:szCs w:val="24"/>
+          <w:lang w:val="pt-BR"/>
+        </w:rPr>
+        <w:t xml:space="preserve"> = </w:t>
+      </w:r>
+      <w:r>
+        <w:rPr>
+          <w:szCs w:val="24"/>
+          <w:lang w:val="pt-BR"/>
+        </w:rPr>
+        <w:t>1</w:t>
+      </w:r>
+      <w:r>
+        <w:rPr>
+          <w:szCs w:val="24"/>
+          <w:lang w:val="pt-BR"/>
+        </w:rPr>
+        <w:t xml:space="preserve">; Linha </w:t>
+      </w:r>
+      <w:r>
+        <w:rPr>
+          <w:szCs w:val="24"/>
+          <w:lang w:val="pt-BR"/>
+        </w:rPr>
+        <w:t>43</w:t>
+      </w:r>
+      <w:r>
+        <w:rPr>
+          <w:szCs w:val="24"/>
+          <w:lang w:val="pt-BR"/>
+        </w:rPr>
+        <w:t xml:space="preserve"> = N + 1; Linha </w:t>
+      </w:r>
+      <w:r>
+        <w:rPr>
+          <w:szCs w:val="24"/>
+          <w:lang w:val="pt-BR"/>
+        </w:rPr>
+        <w:t>44</w:t>
+      </w:r>
+      <w:r>
+        <w:rPr>
+          <w:szCs w:val="24"/>
+          <w:lang w:val="pt-BR"/>
+        </w:rPr>
+        <w:t xml:space="preserve"> = 1; Linha</w:t>
+      </w:r>
+      <w:r>
+        <w:rPr>
+          <w:szCs w:val="24"/>
+          <w:lang w:val="pt-BR"/>
+        </w:rPr>
+        <w:t>s</w:t>
+      </w:r>
+      <w:r>
+        <w:rPr>
+          <w:szCs w:val="24"/>
+          <w:lang w:val="pt-BR"/>
+        </w:rPr>
+        <w:t xml:space="preserve"> </w:t>
+      </w:r>
+      <w:r>
+        <w:rPr>
+          <w:szCs w:val="24"/>
+          <w:lang w:val="pt-BR"/>
+        </w:rPr>
+        <w:t>45 a 47 e 53</w:t>
+      </w:r>
+      <w:r>
+        <w:rPr>
+          <w:szCs w:val="24"/>
+          <w:lang w:val="pt-BR"/>
+        </w:rPr>
+        <w:t xml:space="preserve"> = 1</w:t>
+      </w:r>
+      <w:r>
+        <w:rPr>
+          <w:szCs w:val="24"/>
+          <w:lang w:val="pt-BR"/>
+        </w:rPr>
+        <w:t>.</w:t>
+      </w:r>
+    </w:p>
+    <w:p>
+      <w:pPr>
+        <w:jc w:val="center"/>
+        <w:rPr>
+          <w:lang w:val="pt-BR"/>
+        </w:rPr>
+      </w:pPr>
+      <w:r>
+        <w:rPr>
+          <w:lang w:val="pt-BR"/>
+        </w:rPr>
+        <w:drawing>
+          <wp:inline distT="0" distB="0" distL="0" distR="0" wp14:anchorId="0E74D187" wp14:editId="3296E8DB">
+            <wp:extent cx="4619625" cy="3427919"/>
+            <wp:effectExtent l="0" t="0" r="0" b="1270"/>
+            <wp:docPr id="6" name="Imagem 6"/>
+            <wp:cNvGraphicFramePr>
+              <a:graphicFrameLocks xmlns:a="http://schemas.openxmlformats.org/drawingml/2006/main" noChangeAspect="1"/>
+            </wp:cNvGraphicFramePr>
+            <a:graphic xmlns:a="http://schemas.openxmlformats.org/drawingml/2006/main">
+              <a:graphicData uri="http://schemas.openxmlformats.org/drawingml/2006/picture">
+                <pic:pic xmlns:pic="http://schemas.openxmlformats.org/drawingml/2006/picture">
+                  <pic:nvPicPr>
+                    <pic:cNvPr id="1" name=""/>
+                    <pic:cNvPicPr/>
+                  </pic:nvPicPr>
+                  <pic:blipFill>
+                    <a:blip r:embed="rId14"/>
+                    <a:stretch>
+                      <a:fillRect/>
+                    </a:stretch>
+                  </pic:blipFill>
+                  <pic:spPr>
+                    <a:xfrm>
+                      <a:off x="0" y="0"/>
+                      <a:ext cx="4655085" cy="3454231"/>
+                    </a:xfrm>
+                    <a:prstGeom prst="rect">
+                      <a:avLst/>
+                    </a:prstGeom>
+                  </pic:spPr>
+                </pic:pic>
+              </a:graphicData>
+            </a:graphic>
+          </wp:inline>
+        </w:drawing>
+      </w:r>
+    </w:p>
+    <w:p>
+      <w:pPr>
+        <w:pStyle w:val="Legenda"/>
+        <w:rPr>
+          <w:lang w:val="pt-BR"/>
+        </w:rPr>
+      </w:pPr>
+      <w:r>
+        <w:rPr>
+          <w:lang w:val="pt-BR"/>
+        </w:rPr>
+        <w:t xml:space="preserve">Figura </w:t>
+      </w:r>
+      <w:r>
+        <w:rPr>
+          <w:lang w:val="pt-BR"/>
+        </w:rPr>
+        <w:t>4</w:t>
+      </w:r>
+      <w:r>
+        <w:rPr>
+          <w:lang w:val="pt-BR"/>
+        </w:rPr>
+        <w:t xml:space="preserve">. </w:t>
+      </w:r>
+      <w:r>
+        <w:rPr>
+          <w:lang w:val="pt-BR"/>
+        </w:rPr>
+        <w:t xml:space="preserve">Operação </w:t>
+      </w:r>
+      <w:r>
+        <w:rPr>
+          <w:lang w:val="pt-BR"/>
+        </w:rPr>
+        <w:t>3</w:t>
+      </w:r>
+      <w:r>
+        <w:rPr>
+          <w:lang w:val="pt-BR"/>
+        </w:rPr>
+        <w:t xml:space="preserve"> de Força Bruta</w:t>
+      </w:r>
+    </w:p>
+    <w:p>
+      <w:pPr>
+        <w:rPr>
+          <w:szCs w:val="24"/>
+          <w:lang w:val="pt-BR"/>
+        </w:rPr>
+      </w:pPr>
+      <w:r>
+        <w:rPr>
+          <w:szCs w:val="24"/>
+          <w:lang w:val="pt-BR"/>
+        </w:rPr>
+        <w:t xml:space="preserve">Sendo N o tamanho do vetor, segue a disposição do cálculo: Linha </w:t>
+      </w:r>
+      <w:r>
+        <w:rPr>
+          <w:szCs w:val="24"/>
+          <w:lang w:val="pt-BR"/>
+        </w:rPr>
+        <w:t>58</w:t>
+      </w:r>
+      <w:r>
+        <w:rPr>
+          <w:szCs w:val="24"/>
+          <w:lang w:val="pt-BR"/>
+        </w:rPr>
+        <w:t xml:space="preserve"> = 1; Linha</w:t>
+      </w:r>
+      <w:r>
+        <w:rPr>
+          <w:szCs w:val="24"/>
+          <w:lang w:val="pt-BR"/>
+        </w:rPr>
+        <w:t>s 60 e 61</w:t>
+      </w:r>
+      <w:r>
+        <w:rPr>
+          <w:szCs w:val="24"/>
+          <w:lang w:val="pt-BR"/>
+        </w:rPr>
+        <w:t xml:space="preserve">= </w:t>
+      </w:r>
+      <w:r>
+        <w:rPr>
+          <w:szCs w:val="24"/>
+          <w:lang w:val="pt-BR"/>
+        </w:rPr>
+        <w:t>1</w:t>
+      </w:r>
+      <w:r>
+        <w:rPr>
+          <w:szCs w:val="24"/>
+          <w:lang w:val="pt-BR"/>
+        </w:rPr>
+        <w:t xml:space="preserve">; Linha </w:t>
+      </w:r>
+      <w:r>
+        <w:rPr>
+          <w:szCs w:val="24"/>
+          <w:lang w:val="pt-BR"/>
+        </w:rPr>
+        <w:t>63</w:t>
+      </w:r>
+      <w:r>
+        <w:rPr>
+          <w:szCs w:val="24"/>
+          <w:lang w:val="pt-BR"/>
+        </w:rPr>
+        <w:t xml:space="preserve"> = </w:t>
+      </w:r>
+      <w:r>
+        <w:rPr>
+          <w:szCs w:val="24"/>
+          <w:lang w:val="pt-BR"/>
+        </w:rPr>
+        <w:t>N.logN</w:t>
+      </w:r>
+      <w:r>
+        <w:rPr>
+          <w:szCs w:val="24"/>
+          <w:lang w:val="pt-BR"/>
+        </w:rPr>
+        <w:t>; Linha</w:t>
+      </w:r>
+      <w:r>
+        <w:rPr>
+          <w:szCs w:val="24"/>
+          <w:lang w:val="pt-BR"/>
+        </w:rPr>
+        <w:t>s</w:t>
+      </w:r>
+      <w:r>
+        <w:rPr>
+          <w:szCs w:val="24"/>
+          <w:lang w:val="pt-BR"/>
+        </w:rPr>
+        <w:t xml:space="preserve"> </w:t>
+      </w:r>
+      <w:r>
+        <w:rPr>
+          <w:szCs w:val="24"/>
+          <w:lang w:val="pt-BR"/>
+        </w:rPr>
+        <w:t>64 a 67 = 1</w:t>
+      </w:r>
+      <w:r>
+        <w:rPr>
+          <w:szCs w:val="24"/>
+          <w:lang w:val="pt-BR"/>
+        </w:rPr>
+        <w:t xml:space="preserve">; Linha </w:t>
+      </w:r>
+      <w:r>
+        <w:rPr>
+          <w:szCs w:val="24"/>
+          <w:lang w:val="pt-BR"/>
+        </w:rPr>
+        <w:t>70</w:t>
+      </w:r>
+      <w:r>
+        <w:rPr>
+          <w:szCs w:val="24"/>
+          <w:lang w:val="pt-BR"/>
+        </w:rPr>
+        <w:t xml:space="preserve"> = </w:t>
+      </w:r>
+      <w:r>
+        <w:rPr>
+          <w:szCs w:val="24"/>
+          <w:lang w:val="pt-BR"/>
+        </w:rPr>
+        <w:t>N + 1</w:t>
+      </w:r>
+      <w:r>
+        <w:rPr>
+          <w:szCs w:val="24"/>
+          <w:lang w:val="pt-BR"/>
+        </w:rPr>
+        <w:t>; Linha</w:t>
+      </w:r>
+      <w:r>
+        <w:rPr>
+          <w:szCs w:val="24"/>
+          <w:lang w:val="pt-BR"/>
+        </w:rPr>
+        <w:t xml:space="preserve"> 71 e 72</w:t>
+      </w:r>
+      <w:r>
+        <w:rPr>
+          <w:szCs w:val="24"/>
+          <w:lang w:val="pt-BR"/>
+        </w:rPr>
+        <w:t xml:space="preserve"> = 1; Linha </w:t>
+      </w:r>
+      <w:r>
+        <w:rPr>
+          <w:szCs w:val="24"/>
+          <w:lang w:val="pt-BR"/>
+        </w:rPr>
+        <w:t>73</w:t>
+      </w:r>
+      <w:r>
+        <w:rPr>
+          <w:szCs w:val="24"/>
+          <w:lang w:val="pt-BR"/>
+        </w:rPr>
+        <w:t xml:space="preserve"> = </w:t>
+      </w:r>
+      <w:r>
+        <w:rPr>
+          <w:szCs w:val="24"/>
+          <w:lang w:val="pt-BR"/>
+        </w:rPr>
+        <w:t>N + 1</w:t>
+      </w:r>
+      <w:r>
+        <w:rPr>
+          <w:szCs w:val="24"/>
+          <w:lang w:val="pt-BR"/>
+        </w:rPr>
+        <w:t>; Linhas 74 a 78 = 1</w:t>
+      </w:r>
+      <w:r>
+        <w:rPr>
+          <w:szCs w:val="24"/>
+          <w:lang w:val="pt-BR"/>
+        </w:rPr>
+        <w:t>.</w:t>
+      </w:r>
+    </w:p>
+    <w:p>
+      <w:pPr>
+        <w:rPr>
+          <w:lang w:val="pt-BR"/>
+        </w:rPr>
+      </w:pPr>
+    </w:p>
+    <w:p>
+      <w:pPr>
+        <w:jc w:val="center"/>
+        <w:rPr>
+          <w:lang w:val="pt-BR"/>
+        </w:rPr>
+      </w:pPr>
+      <w:r>
+        <w:rPr>
+          <w:lang w:val="pt-BR"/>
+        </w:rPr>
+        <w:lastRenderedPageBreak/>
+        <w:drawing>
+          <wp:inline distT="0" distB="0" distL="0" distR="0" wp14:anchorId="626FF7F7" wp14:editId="7C88B9D6">
+            <wp:extent cx="5143500" cy="2667000"/>
+            <wp:effectExtent l="0" t="0" r="0" b="0"/>
+            <wp:docPr id="7" name="Imagem 7"/>
+            <wp:cNvGraphicFramePr>
+              <a:graphicFrameLocks xmlns:a="http://schemas.openxmlformats.org/drawingml/2006/main" noChangeAspect="1"/>
+            </wp:cNvGraphicFramePr>
+            <a:graphic xmlns:a="http://schemas.openxmlformats.org/drawingml/2006/main">
+              <a:graphicData uri="http://schemas.openxmlformats.org/drawingml/2006/picture">
+                <pic:pic xmlns:pic="http://schemas.openxmlformats.org/drawingml/2006/picture">
+                  <pic:nvPicPr>
+                    <pic:cNvPr id="1" name=""/>
+                    <pic:cNvPicPr/>
+                  </pic:nvPicPr>
+                  <pic:blipFill>
+                    <a:blip r:embed="rId15"/>
+                    <a:stretch>
+                      <a:fillRect/>
+                    </a:stretch>
+                  </pic:blipFill>
+                  <pic:spPr>
+                    <a:xfrm>
+                      <a:off x="0" y="0"/>
+                      <a:ext cx="5160182" cy="2675650"/>
+                    </a:xfrm>
+                    <a:prstGeom prst="rect">
+                      <a:avLst/>
+                    </a:prstGeom>
+                  </pic:spPr>
+                </pic:pic>
+              </a:graphicData>
+            </a:graphic>
+          </wp:inline>
+        </w:drawing>
+      </w:r>
+    </w:p>
+    <w:p>
+      <w:pPr>
+        <w:pStyle w:val="Legenda"/>
+        <w:rPr>
+          <w:lang w:val="pt-BR"/>
+        </w:rPr>
+      </w:pPr>
+      <w:r>
+        <w:rPr>
+          <w:lang w:val="pt-BR"/>
+        </w:rPr>
+        <w:t xml:space="preserve">Figura </w:t>
+      </w:r>
+      <w:r>
+        <w:rPr>
+          <w:lang w:val="pt-BR"/>
+        </w:rPr>
+        <w:t>5</w:t>
+      </w:r>
+      <w:r>
+        <w:rPr>
+          <w:lang w:val="pt-BR"/>
+        </w:rPr>
+        <w:t xml:space="preserve">. </w:t>
+      </w:r>
+      <w:r>
+        <w:rPr>
+          <w:lang w:val="pt-BR"/>
+        </w:rPr>
+        <w:t xml:space="preserve">Operação </w:t>
+      </w:r>
+      <w:r>
+        <w:rPr>
+          <w:lang w:val="pt-BR"/>
+        </w:rPr>
+        <w:t>4</w:t>
+      </w:r>
+      <w:r>
+        <w:rPr>
+          <w:lang w:val="pt-BR"/>
+        </w:rPr>
+        <w:t xml:space="preserve"> de Força Bruta</w:t>
+      </w:r>
+    </w:p>
+    <w:p>
+      <w:pPr>
+        <w:jc w:val="center"/>
+        <w:rPr>
+          <w:lang w:val="pt-BR"/>
+        </w:rPr>
+      </w:pPr>
+    </w:p>
+    <w:p>
+      <w:pPr>
+        <w:rPr>
+          <w:b/>
+          <w:bCs/>
+          <w:sz w:val="22"/>
+          <w:szCs w:val="22"/>
+          <w:lang w:val="pt-BR"/>
+        </w:rPr>
+      </w:pPr>
+      <w:r>
+        <w:rPr>
+          <w:b/>
+          <w:bCs/>
+          <w:sz w:val="22"/>
+          <w:szCs w:val="22"/>
+          <w:lang w:val="pt-BR"/>
+        </w:rPr>
+        <w:t>3.2 Programação Dinâmica</w:t>
+      </w:r>
+    </w:p>
+    <w:p>
+      <w:pPr>
+        <w:pStyle w:val="Ttulo1"/>
+        <w:jc w:val="both"/>
+        <w:rPr>
+          <w:b w:val="0"/>
+          <w:bCs/>
+          <w:sz w:val="24"/>
+          <w:szCs w:val="24"/>
+          <w:lang w:val="pt-BR"/>
+        </w:rPr>
+      </w:pPr>
+      <w:r>
+        <w:rPr>
+          <w:b w:val="0"/>
+          <w:bCs/>
+          <w:sz w:val="24"/>
+          <w:szCs w:val="24"/>
+          <w:lang w:val="pt-BR"/>
+        </w:rPr>
+        <w:t>Não houve análise da Programação Dinâmica deste trabalho, o qual não fora implementado em sua completude.</w:t>
+      </w:r>
+    </w:p>
+    <w:p>
+      <w:pPr>
+        <w:pStyle w:val="Ttulo1"/>
+        <w:rPr>
+          <w:lang w:val="pt-BR"/>
+        </w:rPr>
+      </w:pPr>
+      <w:r>
+        <w:rPr>
+          <w:lang w:val="pt-BR"/>
+        </w:rPr>
+        <w:t>5</w:t>
+      </w:r>
+      <w:r>
+        <w:rPr>
+          <w:lang w:val="pt-BR"/>
+        </w:rPr>
+        <w:t xml:space="preserve">. </w:t>
+      </w:r>
+      <w:r>
+        <w:rPr>
+          <w:lang w:val="pt-BR"/>
+        </w:rPr>
+        <w:t>Considerações Finais</w:t>
+      </w:r>
+    </w:p>
+    <w:p>
+      <w:pPr>
+        <w:rPr>
+          <w:lang w:val="pt-BR"/>
+        </w:rPr>
+      </w:pPr>
+      <w:r>
+        <w:rPr>
+          <w:lang w:val="pt-BR"/>
+        </w:rPr>
+        <w:t xml:space="preserve">O emprego do </w:t>
+      </w:r>
+      <w:r>
+        <w:rPr>
+          <w:lang w:val="pt-BR"/>
+        </w:rPr>
+        <w:t xml:space="preserve">paradigma de Programação Dinâmica (PD) </w:t>
+      </w:r>
+      <w:r>
+        <w:rPr>
+          <w:lang w:val="pt-BR"/>
+        </w:rPr>
+        <w:t>teve um desempenho melhor que o ForcaBruta</w:t>
+      </w:r>
+      <w:r>
+        <w:rPr>
+          <w:lang w:val="pt-BR"/>
+        </w:rPr>
+        <w:t xml:space="preserve"> (FB)</w:t>
+      </w:r>
+      <w:r>
+        <w:rPr>
+          <w:lang w:val="pt-BR"/>
+        </w:rPr>
+        <w:t xml:space="preserve">, como esperado. </w:t>
+      </w:r>
+      <w:r>
+        <w:rPr>
+          <w:lang w:val="pt-BR"/>
+        </w:rPr>
+        <w:t>Com o PD, o não é necessário explorar todas as situações possíveis no algoritmo, fazendo com que ele seja mais “inteligente” e tenha um custo inferior ao FB.</w:t>
+      </w:r>
+    </w:p>
+    <w:p>
+      <w:pPr>
+        <w:rPr>
+          <w:lang w:val="pt-BR"/>
+        </w:rPr>
+      </w:pPr>
+      <w:r>
+        <w:rPr>
+          <w:lang w:val="pt-BR"/>
+        </w:rPr>
+        <w:tab/>
+        <w:t xml:space="preserve">Em relação aos valores, a complexidade </w:t>
+      </w:r>
+      <w:r>
+        <w:rPr>
+          <w:lang w:val="pt-BR"/>
+        </w:rPr>
+        <w:t>é possível afirmar o custo maior da implementação a partir do paradigma Força Bruta, visto que ele testa todas as possibilidades. Como não houve implementação da Programação Dinâmica, podemos afirma apenas os estudos prévios feitos neste paradigma</w:t>
+      </w:r>
       <w:bookmarkStart w:id="0" w:name="_GoBack"/>
       <w:bookmarkEnd w:id="0"/>
     </w:p>
@@ -632,110 +1696,48 @@
         <w:rPr>
           <w:lang w:val="pt-BR"/>
         </w:rPr>
-        <w:t>3</w:t>
-      </w:r>
-      <w:r>
-        <w:rPr>
-          <w:lang w:val="pt-BR"/>
-        </w:rPr>
-        <w:t xml:space="preserve">. </w:t>
-      </w:r>
-      <w:r>
-        <w:rPr>
-          <w:lang w:val="pt-BR"/>
-        </w:rPr>
-        <w:t>Resultados Obtidos</w:t>
-      </w:r>
-    </w:p>
-    <w:p>
-      <w:pPr>
-        <w:pStyle w:val="Ttulo1"/>
-        <w:rPr>
-          <w:lang w:val="pt-BR"/>
-        </w:rPr>
-      </w:pPr>
-    </w:p>
-    <w:p>
-      <w:pPr>
-        <w:pStyle w:val="Ttulo1"/>
-        <w:rPr>
-          <w:lang w:val="pt-BR"/>
-        </w:rPr>
-      </w:pPr>
-      <w:r>
-        <w:rPr>
-          <w:lang w:val="pt-BR"/>
-        </w:rPr>
-        <w:t>5</w:t>
-      </w:r>
-      <w:r>
-        <w:rPr>
-          <w:lang w:val="pt-BR"/>
-        </w:rPr>
-        <w:t xml:space="preserve">. </w:t>
-      </w:r>
-      <w:r>
-        <w:rPr>
-          <w:lang w:val="pt-BR"/>
-        </w:rPr>
-        <w:t>Considerações Finais</w:t>
-      </w:r>
-    </w:p>
-    <w:p>
-      <w:pPr>
-        <w:pStyle w:val="Ttulo1"/>
-        <w:rPr>
-          <w:lang w:val="pt-BR"/>
-        </w:rPr>
-      </w:pPr>
-    </w:p>
-    <w:p>
-      <w:pPr>
-        <w:pStyle w:val="Ttulo1"/>
-      </w:pPr>
-      <w:r>
-        <w:t>References</w:t>
+        <w:t>R</w:t>
+      </w:r>
+      <w:r>
+        <w:rPr>
+          <w:lang w:val="pt-BR"/>
+        </w:rPr>
+        <w:t>eferências</w:t>
       </w:r>
     </w:p>
     <w:p>
       <w:pPr>
         <w:pStyle w:val="Reference"/>
-      </w:pPr>
-      <w:proofErr w:type="spellStart"/>
-      <w:r>
-        <w:t>Boulic</w:t>
-      </w:r>
-      <w:proofErr w:type="spellEnd"/>
-      <w:r>
-        <w:t xml:space="preserve">, R. and Renault, O. (1991) “3D Hierarchies for Animation”, In: New Trends in Animation and Visualization, Edited by Nadia </w:t>
-      </w:r>
-      <w:proofErr w:type="spellStart"/>
-      <w:r>
-        <w:t>Magnenat-Thalmann</w:t>
-      </w:r>
-      <w:proofErr w:type="spellEnd"/>
-      <w:r>
-        <w:t xml:space="preserve"> and Daniel </w:t>
-      </w:r>
-      <w:proofErr w:type="spellStart"/>
-      <w:r>
-        <w:t>Thalmann</w:t>
-      </w:r>
-      <w:proofErr w:type="spellEnd"/>
-      <w:r>
-        <w:t>, John Wiley &amp; Sons ltd., England.</w:t>
+        <w:rPr>
+          <w:lang w:val="pt-BR"/>
+        </w:rPr>
+      </w:pPr>
+      <w:r>
+        <w:rPr>
+          <w:lang w:val="pt-BR"/>
+        </w:rPr>
+        <w:t>CORMEN, T. H.; LEISERSON, C.; RIVEST, R.; STEIN, C. Algoritmos: teoria e prática. Rio de Janeiro: Elsevier, 2002.</w:t>
       </w:r>
     </w:p>
     <w:p>
       <w:pPr>
         <w:pStyle w:val="Reference"/>
       </w:pPr>
+      <w:r>
+        <w:rPr>
+          <w:lang w:val="pt-BR"/>
+        </w:rPr>
+        <w:t xml:space="preserve">DASGUPTA, S.; PAPADIMITRIOU, C.; VAZIRANI, U. Algoritmos. São Paulo: McGrawHill, 2009. NETTO, P. O. B. Grafos: teoria, modelos, algoritmos. </w:t>
+      </w:r>
+      <w:r>
+        <w:t>4.ed. São Paulo: Edgard Blucher, 2006</w:t>
+      </w:r>
     </w:p>
     <w:sectPr>
-      <w:headerReference w:type="even" r:id="rId12"/>
-      <w:headerReference w:type="default" r:id="rId13"/>
-      <w:footerReference w:type="even" r:id="rId14"/>
-      <w:footerReference w:type="first" r:id="rId15"/>
+      <w:headerReference w:type="even" r:id="rId16"/>
+      <w:headerReference w:type="default" r:id="rId17"/>
+      <w:footerReference w:type="even" r:id="rId18"/>
+      <w:footerReference w:type="first" r:id="rId19"/>
       <w:type w:val="continuous"/>
       <w:pgSz w:w="11907" w:h="16840" w:code="9"/>
       <w:pgMar w:top="1985" w:right="1701" w:bottom="1418" w:left="1701" w:header="964" w:footer="964" w:gutter="0"/>
@@ -875,32 +1877,8 @@
       <w:rPr>
         <w:lang w:val="pt-BR"/>
       </w:rPr>
-      <w:t xml:space="preserve">S. </w:t>
+      <w:t>S. Sandri, J. Stolfi, L.Velho</w:t>
     </w:r>
-    <w:proofErr w:type="spellStart"/>
-    <w:r>
-      <w:rPr>
-        <w:lang w:val="pt-BR"/>
-      </w:rPr>
-      <w:t>Sandri</w:t>
-    </w:r>
-    <w:proofErr w:type="spellEnd"/>
-    <w:r>
-      <w:rPr>
-        <w:lang w:val="pt-BR"/>
-      </w:rPr>
-      <w:t xml:space="preserve">, J. Stolfi, </w:t>
-    </w:r>
-    <w:proofErr w:type="spellStart"/>
-    <w:proofErr w:type="gramStart"/>
-    <w:r>
-      <w:rPr>
-        <w:lang w:val="pt-BR"/>
-      </w:rPr>
-      <w:t>L.Velho</w:t>
-    </w:r>
-    <w:proofErr w:type="spellEnd"/>
-    <w:proofErr w:type="gramEnd"/>
   </w:p>
 </w:hdr>
 </file>
@@ -965,32 +1943,8 @@
       <w:rPr>
         <w:lang w:val="pt-BR"/>
       </w:rPr>
-      <w:t xml:space="preserve">S. </w:t>
+      <w:t>S. Sandri, J. Stolfi, L.Velho</w:t>
     </w:r>
-    <w:proofErr w:type="spellStart"/>
-    <w:r>
-      <w:rPr>
-        <w:lang w:val="pt-BR"/>
-      </w:rPr>
-      <w:t>Sandri</w:t>
-    </w:r>
-    <w:proofErr w:type="spellEnd"/>
-    <w:r>
-      <w:rPr>
-        <w:lang w:val="pt-BR"/>
-      </w:rPr>
-      <w:t xml:space="preserve">, J. Stolfi, </w:t>
-    </w:r>
-    <w:proofErr w:type="spellStart"/>
-    <w:proofErr w:type="gramStart"/>
-    <w:r>
-      <w:rPr>
-        <w:lang w:val="pt-BR"/>
-      </w:rPr>
-      <w:t>L.Velho</w:t>
-    </w:r>
-    <w:proofErr w:type="spellEnd"/>
-    <w:proofErr w:type="gramEnd"/>
   </w:p>
   <w:p>
     <w:pPr>

</xml_diff>